<commit_message>
added characters, updated map, content fixes
</commit_message>
<xml_diff>
--- a/ThreeKingdoms/WangXiZhiDynastyNames.docx
+++ b/ThreeKingdoms/WangXiZhiDynastyNames.docx
@@ -57,7 +57,7 @@
     <w:p>
       <w:pPr>
         <w:rPr>
-          <w:rFonts w:ascii="s?淇KNfOS" w:eastAsia="s?淇KNfOS"/>
+          <w:rFonts w:ascii="s?淇KNfOS" w:eastAsia="s?淇KNfOS" w:hAnsi="Malgun Gothic" w:cs="Malgun Gothic"/>
           <w:sz w:val="340"/>
           <w:szCs w:val="340"/>
         </w:rPr>
@@ -68,7 +68,7 @@
           <w:sz w:val="340"/>
           <w:szCs w:val="340"/>
         </w:rPr>
-        <w:t>吳</w:t>
+        <w:t>晉</w:t>
       </w:r>
     </w:p>
     <w:p>

</xml_diff>